<commit_message>
Eliminamos una respuesta de un problema del parcial 2
</commit_message>
<xml_diff>
--- a/Base-de-Datos/Fisica-1/GC_RESPUESTAS_FISICA_I_PARCIAL_2.docx
+++ b/Base-de-Datos/Fisica-1/GC_RESPUESTAS_FISICA_I_PARCIAL_2.docx
@@ -1,6 +1,6 @@
 
 <file path=word/document.xml><?xml version="1.0" encoding="utf-8"?>
-<w:document xmlns:wpc="http://schemas.microsoft.com/office/word/2010/wordprocessingCanvas" xmlns:mc="http://schemas.openxmlformats.org/markup-compatibility/2006" xmlns:o="urn:schemas-microsoft-com:office:office" xmlns:r="http://schemas.openxmlformats.org/officeDocument/2006/relationships" xmlns:m="http://schemas.openxmlformats.org/officeDocument/2006/math" xmlns:v="urn:schemas-microsoft-com:vml" xmlns:wp14="http://schemas.microsoft.com/office/word/2010/wordprocessingDrawing" xmlns:wp="http://schemas.openxmlformats.org/drawingml/2006/wordprocessingDrawing" xmlns:w10="urn:schemas-microsoft-com:office:word" xmlns:w="http://schemas.openxmlformats.org/wordprocessingml/2006/main" xmlns:w14="http://schemas.microsoft.com/office/word/2010/wordml" xmlns:w15="http://schemas.microsoft.com/office/word/2012/wordml" xmlns:wpg="http://schemas.microsoft.com/office/word/2010/wordprocessingGroup" xmlns:wpi="http://schemas.microsoft.com/office/word/2010/wordprocessingInk" xmlns:wne="http://schemas.microsoft.com/office/word/2006/wordml" xmlns:wps="http://schemas.microsoft.com/office/word/2010/wordprocessingShape" mc:Ignorable="w14 w15 wp14">
+<w:document xmlns:wpc="http://schemas.microsoft.com/office/word/2010/wordprocessingCanvas" xmlns:cx="http://schemas.microsoft.com/office/drawing/2014/chartex" xmlns:cx1="http://schemas.microsoft.com/office/drawing/2015/9/8/chartex" xmlns:cx2="http://schemas.microsoft.com/office/drawing/2015/10/21/chartex" xmlns:cx3="http://schemas.microsoft.com/office/drawing/2016/5/9/chartex" xmlns:cx4="http://schemas.microsoft.com/office/drawing/2016/5/10/chartex" xmlns:cx5="http://schemas.microsoft.com/office/drawing/2016/5/11/chartex" xmlns:cx6="http://schemas.microsoft.com/office/drawing/2016/5/12/chartex" xmlns:cx7="http://schemas.microsoft.com/office/drawing/2016/5/13/chartex" xmlns:cx8="http://schemas.microsoft.com/office/drawing/2016/5/14/chartex" xmlns:mc="http://schemas.openxmlformats.org/markup-compatibility/2006" xmlns:aink="http://schemas.microsoft.com/office/drawing/2016/ink" xmlns:am3d="http://schemas.microsoft.com/office/drawing/2017/model3d" xmlns:o="urn:schemas-microsoft-com:office:office" xmlns:r="http://schemas.openxmlformats.org/officeDocument/2006/relationships" xmlns:m="http://schemas.openxmlformats.org/officeDocument/2006/math" xmlns:v="urn:schemas-microsoft-com:vml" xmlns:wp14="http://schemas.microsoft.com/office/word/2010/wordprocessingDrawing" xmlns:wp="http://schemas.openxmlformats.org/drawingml/2006/wordprocessingDrawing" xmlns:w10="urn:schemas-microsoft-com:office:word" xmlns:w="http://schemas.openxmlformats.org/wordprocessingml/2006/main" xmlns:w14="http://schemas.microsoft.com/office/word/2010/wordml" xmlns:w15="http://schemas.microsoft.com/office/word/2012/wordml" xmlns:w16cid="http://schemas.microsoft.com/office/word/2016/wordml/cid" xmlns:w16se="http://schemas.microsoft.com/office/word/2015/wordml/symex" xmlns:wpg="http://schemas.microsoft.com/office/word/2010/wordprocessingGroup" xmlns:wpi="http://schemas.microsoft.com/office/word/2010/wordprocessingInk" xmlns:wne="http://schemas.microsoft.com/office/word/2006/wordml" xmlns:wps="http://schemas.microsoft.com/office/word/2010/wordprocessingShape" mc:Ignorable="w14 w15 w16se w16cid wp14">
   <w:body>
     <w:p>
       <w:pPr>
@@ -376,7 +376,6 @@
           <w:sz w:val="24"/>
         </w:rPr>
       </w:pPr>
-      <w:proofErr w:type="spellStart"/>
       <w:r>
         <w:rPr>
           <w:rFonts w:ascii="Franklin Gothic Medium" w:hAnsi="Franklin Gothic Medium" w:cs="Arial"/>
@@ -391,7 +390,6 @@
         </w:rPr>
         <w:t>raslacional</w:t>
       </w:r>
-      <w:proofErr w:type="spellEnd"/>
     </w:p>
     <w:p>
       <w:pPr>
@@ -505,7 +503,6 @@
           <w:sz w:val="24"/>
         </w:rPr>
       </w:pPr>
-      <w:bookmarkStart w:id="0" w:name="_GoBack"/>
       <w:r>
         <w:rPr>
           <w:rFonts w:ascii="Franklin Gothic Medium" w:hAnsi="Franklin Gothic Medium" w:cs="Arial"/>
@@ -514,7 +511,6 @@
         <w:t>2h /3</w:t>
       </w:r>
     </w:p>
-    <w:bookmarkEnd w:id="0"/>
     <w:p>
       <w:pPr>
         <w:ind w:left="360"/>
@@ -704,7 +700,7 @@
           <w:rFonts w:ascii="Franklin Gothic Medium" w:hAnsi="Franklin Gothic Medium" w:cs="Arial"/>
           <w:sz w:val="24"/>
         </w:rPr>
-        <w:t>7.-a) A = 73.79N</w:t>
+        <w:t>7.-a) A = 73.79</w:t>
       </w:r>
       <w:proofErr w:type="gramStart"/>
       <w:r>
@@ -712,7 +708,7 @@
           <w:rFonts w:ascii="Franklin Gothic Medium" w:hAnsi="Franklin Gothic Medium" w:cs="Arial"/>
           <w:sz w:val="24"/>
         </w:rPr>
-        <w:t>,B</w:t>
+        <w:t>N,B</w:t>
       </w:r>
       <w:proofErr w:type="gramEnd"/>
       <w:r>
@@ -737,7 +733,7 @@
           <w:sz w:val="24"/>
         </w:rPr>
         <w:tab/>
-        <w:t>b) A = 273.20N</w:t>
+        <w:t>b) A = 273.20</w:t>
       </w:r>
       <w:proofErr w:type="gramStart"/>
       <w:r>
@@ -745,7 +741,7 @@
           <w:rFonts w:ascii="Franklin Gothic Medium" w:hAnsi="Franklin Gothic Medium" w:cs="Arial"/>
           <w:sz w:val="24"/>
         </w:rPr>
-        <w:t>,B</w:t>
+        <w:t>N,B</w:t>
       </w:r>
       <w:proofErr w:type="gramEnd"/>
       <w:r>
@@ -791,69 +787,6 @@
           <w:lang w:val="en-US"/>
         </w:rPr>
       </w:pPr>
-      <w:r>
-        <w:rPr>
-          <w:rFonts w:ascii="Franklin Gothic Medium" w:hAnsi="Franklin Gothic Medium" w:cs="Arial"/>
-          <w:sz w:val="24"/>
-          <w:lang w:val="en-US"/>
-        </w:rPr>
-        <w:t>9.-(a</w:t>
-      </w:r>
-      <w:proofErr w:type="gramStart"/>
-      <w:r>
-        <w:rPr>
-          <w:rFonts w:ascii="Franklin Gothic Medium" w:hAnsi="Franklin Gothic Medium" w:cs="Arial"/>
-          <w:sz w:val="24"/>
-          <w:lang w:val="en-US"/>
-        </w:rPr>
-        <w:t>)T</w:t>
-      </w:r>
-      <w:proofErr w:type="gramEnd"/>
-      <w:r>
-        <w:rPr>
-          <w:rFonts w:ascii="Franklin Gothic Medium" w:hAnsi="Franklin Gothic Medium" w:cs="Arial"/>
-          <w:sz w:val="24"/>
-          <w:lang w:val="en-US"/>
-        </w:rPr>
-        <w:t xml:space="preserve"> = 342.56N, </w:t>
-      </w:r>
-      <w:proofErr w:type="spellStart"/>
-      <w:r>
-        <w:rPr>
-          <w:rFonts w:ascii="Franklin Gothic Medium" w:hAnsi="Franklin Gothic Medium" w:cs="Arial"/>
-          <w:sz w:val="24"/>
-          <w:lang w:val="en-US"/>
-        </w:rPr>
-        <w:t>Fx</w:t>
-      </w:r>
-      <w:proofErr w:type="spellEnd"/>
-      <w:r>
-        <w:rPr>
-          <w:rFonts w:ascii="Franklin Gothic Medium" w:hAnsi="Franklin Gothic Medium" w:cs="Arial"/>
-          <w:sz w:val="24"/>
-          <w:lang w:val="en-US"/>
-        </w:rPr>
-        <w:t xml:space="preserve"> = 171.28N,Fy = 683.33N,</w:t>
-      </w:r>
-    </w:p>
-    <w:p>
-      <w:pPr>
-        <w:ind w:left="360"/>
-        <w:rPr>
-          <w:rFonts w:ascii="Franklin Gothic Medium" w:hAnsi="Franklin Gothic Medium" w:cs="Arial"/>
-          <w:sz w:val="24"/>
-          <w:lang w:val="en-US"/>
-        </w:rPr>
-      </w:pPr>
-      <w:r>
-        <w:rPr>
-          <w:rFonts w:ascii="Franklin Gothic Medium" w:hAnsi="Franklin Gothic Medium" w:cs="Arial"/>
-          <w:sz w:val="24"/>
-          <w:lang w:val="en-US"/>
-        </w:rPr>
-        <w:tab/>
-        <w:t>(b) X = 5.13m</w:t>
-      </w:r>
     </w:p>
     <w:p>
       <w:pPr>
@@ -904,7 +837,6 @@
           <w:rFonts w:ascii="Franklin Gothic Medium" w:hAnsi="Franklin Gothic Medium" w:cs="Arial"/>
           <w:sz w:val="24"/>
         </w:rPr>
-        <w:lastRenderedPageBreak/>
         <w:t>La suma de las torcas/momentos debe ser iguales 0 para que el cuerpo no rote</w:t>
       </w:r>
     </w:p>
@@ -949,6 +881,7 @@
             <w:rFonts w:ascii="Cambria Math" w:hAnsi="Cambria Math" w:cs="Arial"/>
             <w:sz w:val="24"/>
           </w:rPr>
+          <w:lastRenderedPageBreak/>
           <m:t>τ</m:t>
         </m:r>
         <m:r>
@@ -1263,7 +1196,7 @@
           <w:sz w:val="24"/>
           <w:lang w:val="en-US"/>
         </w:rPr>
-        <w:t>4.-A =3N</w:t>
+        <w:t>4.-A =3</w:t>
       </w:r>
       <w:proofErr w:type="gramStart"/>
       <w:r>
@@ -1272,7 +1205,7 @@
           <w:sz w:val="24"/>
           <w:lang w:val="en-US"/>
         </w:rPr>
-        <w:t>,B</w:t>
+        <w:t>N,B</w:t>
       </w:r>
       <w:proofErr w:type="gramEnd"/>
       <w:r>
@@ -1383,133 +1316,123 @@
           <w:lang w:val="en-US"/>
         </w:rPr>
       </w:pPr>
+      <w:r>
+        <w:rPr>
+          <w:rFonts w:ascii="Franklin Gothic Medium" w:eastAsiaTheme="minorEastAsia" w:hAnsi="Franklin Gothic Medium" w:cs="Arial"/>
+          <w:sz w:val="24"/>
+          <w:lang w:val="en-US"/>
+        </w:rPr>
+        <w:t xml:space="preserve">6.- T = 625.14N, </w:t>
+      </w:r>
+      <w:proofErr w:type="spellStart"/>
+      <w:r>
+        <w:rPr>
+          <w:rFonts w:ascii="Franklin Gothic Medium" w:eastAsiaTheme="minorEastAsia" w:hAnsi="Franklin Gothic Medium" w:cs="Arial"/>
+          <w:sz w:val="24"/>
+          <w:lang w:val="en-US"/>
+        </w:rPr>
+        <w:t>Fx</w:t>
+      </w:r>
+      <w:proofErr w:type="spellEnd"/>
+      <w:r>
+        <w:rPr>
+          <w:rFonts w:ascii="Franklin Gothic Medium" w:eastAsiaTheme="minorEastAsia" w:hAnsi="Franklin Gothic Medium" w:cs="Arial"/>
+          <w:sz w:val="24"/>
+          <w:lang w:val="en-US"/>
+        </w:rPr>
+        <w:t xml:space="preserve"> = 500.17N, </w:t>
+      </w:r>
+      <w:proofErr w:type="spellStart"/>
+      <w:r>
+        <w:rPr>
+          <w:rFonts w:ascii="Franklin Gothic Medium" w:eastAsiaTheme="minorEastAsia" w:hAnsi="Franklin Gothic Medium" w:cs="Arial"/>
+          <w:sz w:val="24"/>
+          <w:lang w:val="en-US"/>
+        </w:rPr>
+        <w:t>Fy</w:t>
+      </w:r>
+      <w:proofErr w:type="spellEnd"/>
+      <w:r>
+        <w:rPr>
+          <w:rFonts w:ascii="Franklin Gothic Medium" w:eastAsiaTheme="minorEastAsia" w:hAnsi="Franklin Gothic Medium" w:cs="Arial"/>
+          <w:sz w:val="24"/>
+          <w:lang w:val="en-US"/>
+        </w:rPr>
+        <w:t xml:space="preserve"> = 75N</w:t>
+      </w:r>
+    </w:p>
+    <w:p>
+      <w:pPr>
+        <w:rPr>
+          <w:rFonts w:ascii="Franklin Gothic Medium" w:hAnsi="Franklin Gothic Medium" w:cs="Arial"/>
+          <w:sz w:val="24"/>
+        </w:rPr>
+      </w:pPr>
+      <w:r>
+        <w:rPr>
+          <w:rFonts w:ascii="Franklin Gothic Medium" w:eastAsiaTheme="minorEastAsia" w:hAnsi="Franklin Gothic Medium" w:cs="Arial"/>
+          <w:sz w:val="24"/>
+        </w:rPr>
+        <w:t xml:space="preserve">7.-T = 415.17N, </w:t>
+      </w:r>
+      <w:proofErr w:type="spellStart"/>
+      <w:r>
+        <w:rPr>
+          <w:rFonts w:ascii="Franklin Gothic Medium" w:eastAsiaTheme="minorEastAsia" w:hAnsi="Franklin Gothic Medium" w:cs="Arial"/>
+          <w:sz w:val="24"/>
+        </w:rPr>
+        <w:t>Fx</w:t>
+      </w:r>
+      <w:proofErr w:type="spellEnd"/>
+      <w:r>
+        <w:rPr>
+          <w:rFonts w:ascii="Franklin Gothic Medium" w:eastAsiaTheme="minorEastAsia" w:hAnsi="Franklin Gothic Medium" w:cs="Arial"/>
+          <w:sz w:val="24"/>
+        </w:rPr>
+        <w:t xml:space="preserve"> = 237.89N, </w:t>
+      </w:r>
+      <w:proofErr w:type="spellStart"/>
+      <w:r>
+        <w:rPr>
+          <w:rFonts w:ascii="Franklin Gothic Medium" w:eastAsiaTheme="minorEastAsia" w:hAnsi="Franklin Gothic Medium" w:cs="Arial"/>
+          <w:sz w:val="24"/>
+        </w:rPr>
+        <w:t>Fy</w:t>
+      </w:r>
+      <w:proofErr w:type="spellEnd"/>
+      <w:r>
+        <w:rPr>
+          <w:rFonts w:ascii="Franklin Gothic Medium" w:eastAsiaTheme="minorEastAsia" w:hAnsi="Franklin Gothic Medium" w:cs="Arial"/>
+          <w:sz w:val="24"/>
+        </w:rPr>
+        <w:t xml:space="preserve"> = 172.80N</w:t>
+      </w:r>
+    </w:p>
+    <w:p>
+      <w:pPr>
+        <w:rPr>
+          <w:rFonts w:ascii="Franklin Gothic Medium" w:hAnsi="Franklin Gothic Medium" w:cs="Arial"/>
+          <w:sz w:val="24"/>
+        </w:rPr>
+      </w:pPr>
+      <w:r>
+        <w:rPr>
+          <w:rFonts w:ascii="Franklin Gothic Medium" w:hAnsi="Franklin Gothic Medium" w:cs="Arial"/>
+          <w:sz w:val="24"/>
+        </w:rPr>
+        <w:t xml:space="preserve">Tema </w:t>
+      </w:r>
       <w:proofErr w:type="gramStart"/>
       <w:r>
         <w:rPr>
-          <w:rFonts w:ascii="Franklin Gothic Medium" w:eastAsiaTheme="minorEastAsia" w:hAnsi="Franklin Gothic Medium" w:cs="Arial"/>
-          <w:sz w:val="24"/>
-          <w:lang w:val="en-US"/>
-        </w:rPr>
-        <w:t>6.-</w:t>
+          <w:rFonts w:ascii="Franklin Gothic Medium" w:hAnsi="Franklin Gothic Medium" w:cs="Arial"/>
+          <w:sz w:val="24"/>
+        </w:rPr>
+        <w:t>3 :</w:t>
       </w:r>
       <w:proofErr w:type="gramEnd"/>
       <w:r>
         <w:rPr>
-          <w:rFonts w:ascii="Franklin Gothic Medium" w:eastAsiaTheme="minorEastAsia" w:hAnsi="Franklin Gothic Medium" w:cs="Arial"/>
-          <w:sz w:val="24"/>
-          <w:lang w:val="en-US"/>
-        </w:rPr>
-        <w:t xml:space="preserve"> T = 625.14N, </w:t>
-      </w:r>
-      <w:proofErr w:type="spellStart"/>
-      <w:r>
-        <w:rPr>
-          <w:rFonts w:ascii="Franklin Gothic Medium" w:eastAsiaTheme="minorEastAsia" w:hAnsi="Franklin Gothic Medium" w:cs="Arial"/>
-          <w:sz w:val="24"/>
-          <w:lang w:val="en-US"/>
-        </w:rPr>
-        <w:t>Fx</w:t>
-      </w:r>
-      <w:proofErr w:type="spellEnd"/>
-      <w:r>
-        <w:rPr>
-          <w:rFonts w:ascii="Franklin Gothic Medium" w:eastAsiaTheme="minorEastAsia" w:hAnsi="Franklin Gothic Medium" w:cs="Arial"/>
-          <w:sz w:val="24"/>
-          <w:lang w:val="en-US"/>
-        </w:rPr>
-        <w:t xml:space="preserve"> = 500.17N, </w:t>
-      </w:r>
-      <w:proofErr w:type="spellStart"/>
-      <w:r>
-        <w:rPr>
-          <w:rFonts w:ascii="Franklin Gothic Medium" w:eastAsiaTheme="minorEastAsia" w:hAnsi="Franklin Gothic Medium" w:cs="Arial"/>
-          <w:sz w:val="24"/>
-          <w:lang w:val="en-US"/>
-        </w:rPr>
-        <w:t>Fy</w:t>
-      </w:r>
-      <w:proofErr w:type="spellEnd"/>
-      <w:r>
-        <w:rPr>
-          <w:rFonts w:ascii="Franklin Gothic Medium" w:eastAsiaTheme="minorEastAsia" w:hAnsi="Franklin Gothic Medium" w:cs="Arial"/>
-          <w:sz w:val="24"/>
-          <w:lang w:val="en-US"/>
-        </w:rPr>
-        <w:t xml:space="preserve"> = 75N</w:t>
-      </w:r>
-    </w:p>
-    <w:p>
-      <w:pPr>
-        <w:rPr>
-          <w:rFonts w:ascii="Franklin Gothic Medium" w:hAnsi="Franklin Gothic Medium" w:cs="Arial"/>
-          <w:sz w:val="24"/>
-        </w:rPr>
-      </w:pPr>
-      <w:r>
-        <w:rPr>
-          <w:rFonts w:ascii="Franklin Gothic Medium" w:eastAsiaTheme="minorEastAsia" w:hAnsi="Franklin Gothic Medium" w:cs="Arial"/>
-          <w:sz w:val="24"/>
-        </w:rPr>
-        <w:t xml:space="preserve">7.-T = 415.17N, </w:t>
-      </w:r>
-      <w:proofErr w:type="spellStart"/>
-      <w:r>
-        <w:rPr>
-          <w:rFonts w:ascii="Franklin Gothic Medium" w:eastAsiaTheme="minorEastAsia" w:hAnsi="Franklin Gothic Medium" w:cs="Arial"/>
-          <w:sz w:val="24"/>
-        </w:rPr>
-        <w:t>Fx</w:t>
-      </w:r>
-      <w:proofErr w:type="spellEnd"/>
-      <w:r>
-        <w:rPr>
-          <w:rFonts w:ascii="Franklin Gothic Medium" w:eastAsiaTheme="minorEastAsia" w:hAnsi="Franklin Gothic Medium" w:cs="Arial"/>
-          <w:sz w:val="24"/>
-        </w:rPr>
-        <w:t xml:space="preserve"> = 237.89N, </w:t>
-      </w:r>
-      <w:proofErr w:type="spellStart"/>
-      <w:r>
-        <w:rPr>
-          <w:rFonts w:ascii="Franklin Gothic Medium" w:eastAsiaTheme="minorEastAsia" w:hAnsi="Franklin Gothic Medium" w:cs="Arial"/>
-          <w:sz w:val="24"/>
-        </w:rPr>
-        <w:t>Fy</w:t>
-      </w:r>
-      <w:proofErr w:type="spellEnd"/>
-      <w:r>
-        <w:rPr>
-          <w:rFonts w:ascii="Franklin Gothic Medium" w:eastAsiaTheme="minorEastAsia" w:hAnsi="Franklin Gothic Medium" w:cs="Arial"/>
-          <w:sz w:val="24"/>
-        </w:rPr>
-        <w:t xml:space="preserve"> = 172.80N</w:t>
-      </w:r>
-    </w:p>
-    <w:p>
-      <w:pPr>
-        <w:rPr>
-          <w:rFonts w:ascii="Franklin Gothic Medium" w:hAnsi="Franklin Gothic Medium" w:cs="Arial"/>
-          <w:sz w:val="24"/>
-        </w:rPr>
-      </w:pPr>
-      <w:r>
-        <w:rPr>
-          <w:rFonts w:ascii="Franklin Gothic Medium" w:hAnsi="Franklin Gothic Medium" w:cs="Arial"/>
-          <w:sz w:val="24"/>
-        </w:rPr>
-        <w:t xml:space="preserve">Tema </w:t>
-      </w:r>
-      <w:proofErr w:type="gramStart"/>
-      <w:r>
-        <w:rPr>
-          <w:rFonts w:ascii="Franklin Gothic Medium" w:hAnsi="Franklin Gothic Medium" w:cs="Arial"/>
-          <w:sz w:val="24"/>
-        </w:rPr>
-        <w:t>3 :</w:t>
-      </w:r>
-      <w:proofErr w:type="gramEnd"/>
-      <w:r>
-        <w:rPr>
           <w:rFonts w:ascii="Franklin Gothic Medium" w:hAnsi="Franklin Gothic Medium" w:cs="Arial"/>
           <w:sz w:val="24"/>
         </w:rPr>
@@ -1530,6 +1453,8 @@
         </w:rPr>
         <w:t>1.-Cero</w:t>
       </w:r>
+      <w:bookmarkStart w:id="0" w:name="_GoBack"/>
+      <w:bookmarkEnd w:id="0"/>
     </w:p>
     <w:p>
       <w:pPr>
@@ -1634,7 +1559,7 @@
 </file>
 
 <file path=word/endnotes.xml><?xml version="1.0" encoding="utf-8"?>
-<w:endnotes xmlns:wpc="http://schemas.microsoft.com/office/word/2010/wordprocessingCanvas" xmlns:mc="http://schemas.openxmlformats.org/markup-compatibility/2006" xmlns:o="urn:schemas-microsoft-com:office:office" xmlns:r="http://schemas.openxmlformats.org/officeDocument/2006/relationships" xmlns:m="http://schemas.openxmlformats.org/officeDocument/2006/math" xmlns:v="urn:schemas-microsoft-com:vml" xmlns:wp14="http://schemas.microsoft.com/office/word/2010/wordprocessingDrawing" xmlns:wp="http://schemas.openxmlformats.org/drawingml/2006/wordprocessingDrawing" xmlns:w10="urn:schemas-microsoft-com:office:word" xmlns:w="http://schemas.openxmlformats.org/wordprocessingml/2006/main" xmlns:w14="http://schemas.microsoft.com/office/word/2010/wordml" xmlns:w15="http://schemas.microsoft.com/office/word/2012/wordml" xmlns:wpg="http://schemas.microsoft.com/office/word/2010/wordprocessingGroup" xmlns:wpi="http://schemas.microsoft.com/office/word/2010/wordprocessingInk" xmlns:wne="http://schemas.microsoft.com/office/word/2006/wordml" xmlns:wps="http://schemas.microsoft.com/office/word/2010/wordprocessingShape" mc:Ignorable="w14 w15 wp14">
+<w:endnotes xmlns:wpc="http://schemas.microsoft.com/office/word/2010/wordprocessingCanvas" xmlns:cx="http://schemas.microsoft.com/office/drawing/2014/chartex" xmlns:cx1="http://schemas.microsoft.com/office/drawing/2015/9/8/chartex" xmlns:cx2="http://schemas.microsoft.com/office/drawing/2015/10/21/chartex" xmlns:cx3="http://schemas.microsoft.com/office/drawing/2016/5/9/chartex" xmlns:cx4="http://schemas.microsoft.com/office/drawing/2016/5/10/chartex" xmlns:cx5="http://schemas.microsoft.com/office/drawing/2016/5/11/chartex" xmlns:cx6="http://schemas.microsoft.com/office/drawing/2016/5/12/chartex" xmlns:cx7="http://schemas.microsoft.com/office/drawing/2016/5/13/chartex" xmlns:cx8="http://schemas.microsoft.com/office/drawing/2016/5/14/chartex" xmlns:mc="http://schemas.openxmlformats.org/markup-compatibility/2006" xmlns:aink="http://schemas.microsoft.com/office/drawing/2016/ink" xmlns:am3d="http://schemas.microsoft.com/office/drawing/2017/model3d" xmlns:o="urn:schemas-microsoft-com:office:office" xmlns:r="http://schemas.openxmlformats.org/officeDocument/2006/relationships" xmlns:m="http://schemas.openxmlformats.org/officeDocument/2006/math" xmlns:v="urn:schemas-microsoft-com:vml" xmlns:wp14="http://schemas.microsoft.com/office/word/2010/wordprocessingDrawing" xmlns:wp="http://schemas.openxmlformats.org/drawingml/2006/wordprocessingDrawing" xmlns:w10="urn:schemas-microsoft-com:office:word" xmlns:w="http://schemas.openxmlformats.org/wordprocessingml/2006/main" xmlns:w14="http://schemas.microsoft.com/office/word/2010/wordml" xmlns:w15="http://schemas.microsoft.com/office/word/2012/wordml" xmlns:w16cid="http://schemas.microsoft.com/office/word/2016/wordml/cid" xmlns:w16se="http://schemas.microsoft.com/office/word/2015/wordml/symex" xmlns:wpg="http://schemas.microsoft.com/office/word/2010/wordprocessingGroup" xmlns:wpi="http://schemas.microsoft.com/office/word/2010/wordprocessingInk" xmlns:wne="http://schemas.microsoft.com/office/word/2006/wordml" xmlns:wps="http://schemas.microsoft.com/office/word/2010/wordprocessingShape" mc:Ignorable="w14 w15 w16se w16cid wp14">
   <w:endnote w:type="separator" w:id="-1">
     <w:p>
       <w:pPr>
@@ -1659,7 +1584,7 @@
 </file>
 
 <file path=word/footnotes.xml><?xml version="1.0" encoding="utf-8"?>
-<w:footnotes xmlns:wpc="http://schemas.microsoft.com/office/word/2010/wordprocessingCanvas" xmlns:mc="http://schemas.openxmlformats.org/markup-compatibility/2006" xmlns:o="urn:schemas-microsoft-com:office:office" xmlns:r="http://schemas.openxmlformats.org/officeDocument/2006/relationships" xmlns:m="http://schemas.openxmlformats.org/officeDocument/2006/math" xmlns:v="urn:schemas-microsoft-com:vml" xmlns:wp14="http://schemas.microsoft.com/office/word/2010/wordprocessingDrawing" xmlns:wp="http://schemas.openxmlformats.org/drawingml/2006/wordprocessingDrawing" xmlns:w10="urn:schemas-microsoft-com:office:word" xmlns:w="http://schemas.openxmlformats.org/wordprocessingml/2006/main" xmlns:w14="http://schemas.microsoft.com/office/word/2010/wordml" xmlns:w15="http://schemas.microsoft.com/office/word/2012/wordml" xmlns:wpg="http://schemas.microsoft.com/office/word/2010/wordprocessingGroup" xmlns:wpi="http://schemas.microsoft.com/office/word/2010/wordprocessingInk" xmlns:wne="http://schemas.microsoft.com/office/word/2006/wordml" xmlns:wps="http://schemas.microsoft.com/office/word/2010/wordprocessingShape" mc:Ignorable="w14 w15 wp14">
+<w:footnotes xmlns:wpc="http://schemas.microsoft.com/office/word/2010/wordprocessingCanvas" xmlns:cx="http://schemas.microsoft.com/office/drawing/2014/chartex" xmlns:cx1="http://schemas.microsoft.com/office/drawing/2015/9/8/chartex" xmlns:cx2="http://schemas.microsoft.com/office/drawing/2015/10/21/chartex" xmlns:cx3="http://schemas.microsoft.com/office/drawing/2016/5/9/chartex" xmlns:cx4="http://schemas.microsoft.com/office/drawing/2016/5/10/chartex" xmlns:cx5="http://schemas.microsoft.com/office/drawing/2016/5/11/chartex" xmlns:cx6="http://schemas.microsoft.com/office/drawing/2016/5/12/chartex" xmlns:cx7="http://schemas.microsoft.com/office/drawing/2016/5/13/chartex" xmlns:cx8="http://schemas.microsoft.com/office/drawing/2016/5/14/chartex" xmlns:mc="http://schemas.openxmlformats.org/markup-compatibility/2006" xmlns:aink="http://schemas.microsoft.com/office/drawing/2016/ink" xmlns:am3d="http://schemas.microsoft.com/office/drawing/2017/model3d" xmlns:o="urn:schemas-microsoft-com:office:office" xmlns:r="http://schemas.openxmlformats.org/officeDocument/2006/relationships" xmlns:m="http://schemas.openxmlformats.org/officeDocument/2006/math" xmlns:v="urn:schemas-microsoft-com:vml" xmlns:wp14="http://schemas.microsoft.com/office/word/2010/wordprocessingDrawing" xmlns:wp="http://schemas.openxmlformats.org/drawingml/2006/wordprocessingDrawing" xmlns:w10="urn:schemas-microsoft-com:office:word" xmlns:w="http://schemas.openxmlformats.org/wordprocessingml/2006/main" xmlns:w14="http://schemas.microsoft.com/office/word/2010/wordml" xmlns:w15="http://schemas.microsoft.com/office/word/2012/wordml" xmlns:w16cid="http://schemas.microsoft.com/office/word/2016/wordml/cid" xmlns:w16se="http://schemas.microsoft.com/office/word/2015/wordml/symex" xmlns:wpg="http://schemas.microsoft.com/office/word/2010/wordprocessingGroup" xmlns:wpi="http://schemas.microsoft.com/office/word/2010/wordprocessingInk" xmlns:wne="http://schemas.microsoft.com/office/word/2006/wordml" xmlns:wps="http://schemas.microsoft.com/office/word/2010/wordprocessingShape" mc:Ignorable="w14 w15 w16se w16cid wp14">
   <w:footnote w:type="separator" w:id="-1">
     <w:p>
       <w:pPr>
@@ -1684,7 +1609,7 @@
 </file>
 
 <file path=word/header1.xml><?xml version="1.0" encoding="utf-8"?>
-<w:hdr xmlns:wpc="http://schemas.microsoft.com/office/word/2010/wordprocessingCanvas" xmlns:mc="http://schemas.openxmlformats.org/markup-compatibility/2006" xmlns:o="urn:schemas-microsoft-com:office:office" xmlns:r="http://schemas.openxmlformats.org/officeDocument/2006/relationships" xmlns:m="http://schemas.openxmlformats.org/officeDocument/2006/math" xmlns:v="urn:schemas-microsoft-com:vml" xmlns:wp14="http://schemas.microsoft.com/office/word/2010/wordprocessingDrawing" xmlns:wp="http://schemas.openxmlformats.org/drawingml/2006/wordprocessingDrawing" xmlns:w10="urn:schemas-microsoft-com:office:word" xmlns:w="http://schemas.openxmlformats.org/wordprocessingml/2006/main" xmlns:w14="http://schemas.microsoft.com/office/word/2010/wordml" xmlns:w15="http://schemas.microsoft.com/office/word/2012/wordml" xmlns:wpg="http://schemas.microsoft.com/office/word/2010/wordprocessingGroup" xmlns:wpi="http://schemas.microsoft.com/office/word/2010/wordprocessingInk" xmlns:wne="http://schemas.microsoft.com/office/word/2006/wordml" xmlns:wps="http://schemas.microsoft.com/office/word/2010/wordprocessingShape" mc:Ignorable="w14 w15 wp14">
+<w:hdr xmlns:wpc="http://schemas.microsoft.com/office/word/2010/wordprocessingCanvas" xmlns:cx="http://schemas.microsoft.com/office/drawing/2014/chartex" xmlns:cx1="http://schemas.microsoft.com/office/drawing/2015/9/8/chartex" xmlns:cx2="http://schemas.microsoft.com/office/drawing/2015/10/21/chartex" xmlns:cx3="http://schemas.microsoft.com/office/drawing/2016/5/9/chartex" xmlns:cx4="http://schemas.microsoft.com/office/drawing/2016/5/10/chartex" xmlns:cx5="http://schemas.microsoft.com/office/drawing/2016/5/11/chartex" xmlns:cx6="http://schemas.microsoft.com/office/drawing/2016/5/12/chartex" xmlns:cx7="http://schemas.microsoft.com/office/drawing/2016/5/13/chartex" xmlns:cx8="http://schemas.microsoft.com/office/drawing/2016/5/14/chartex" xmlns:mc="http://schemas.openxmlformats.org/markup-compatibility/2006" xmlns:aink="http://schemas.microsoft.com/office/drawing/2016/ink" xmlns:am3d="http://schemas.microsoft.com/office/drawing/2017/model3d" xmlns:o="urn:schemas-microsoft-com:office:office" xmlns:r="http://schemas.openxmlformats.org/officeDocument/2006/relationships" xmlns:m="http://schemas.openxmlformats.org/officeDocument/2006/math" xmlns:v="urn:schemas-microsoft-com:vml" xmlns:wp14="http://schemas.microsoft.com/office/word/2010/wordprocessingDrawing" xmlns:wp="http://schemas.openxmlformats.org/drawingml/2006/wordprocessingDrawing" xmlns:w10="urn:schemas-microsoft-com:office:word" xmlns:w="http://schemas.openxmlformats.org/wordprocessingml/2006/main" xmlns:w14="http://schemas.microsoft.com/office/word/2010/wordml" xmlns:w15="http://schemas.microsoft.com/office/word/2012/wordml" xmlns:w16cid="http://schemas.microsoft.com/office/word/2016/wordml/cid" xmlns:w16se="http://schemas.microsoft.com/office/word/2015/wordml/symex" xmlns:wpg="http://schemas.microsoft.com/office/word/2010/wordprocessingGroup" xmlns:wpi="http://schemas.microsoft.com/office/word/2010/wordprocessingInk" xmlns:wne="http://schemas.microsoft.com/office/word/2006/wordml" xmlns:wps="http://schemas.microsoft.com/office/word/2010/wordprocessingShape" mc:Ignorable="w14 w15 w16se w16cid wp14">
   <w:p>
     <w:pPr>
       <w:pStyle w:val="Encabezado"/>
@@ -1774,7 +1699,7 @@
 </file>
 
 <file path=word/numbering.xml><?xml version="1.0" encoding="utf-8"?>
-<w:numbering xmlns:wpc="http://schemas.microsoft.com/office/word/2010/wordprocessingCanvas" xmlns:mc="http://schemas.openxmlformats.org/markup-compatibility/2006" xmlns:o="urn:schemas-microsoft-com:office:office" xmlns:r="http://schemas.openxmlformats.org/officeDocument/2006/relationships" xmlns:m="http://schemas.openxmlformats.org/officeDocument/2006/math" xmlns:v="urn:schemas-microsoft-com:vml" xmlns:wp14="http://schemas.microsoft.com/office/word/2010/wordprocessingDrawing" xmlns:wp="http://schemas.openxmlformats.org/drawingml/2006/wordprocessingDrawing" xmlns:w10="urn:schemas-microsoft-com:office:word" xmlns:w="http://schemas.openxmlformats.org/wordprocessingml/2006/main" xmlns:w14="http://schemas.microsoft.com/office/word/2010/wordml" xmlns:w15="http://schemas.microsoft.com/office/word/2012/wordml" xmlns:wpg="http://schemas.microsoft.com/office/word/2010/wordprocessingGroup" xmlns:wpi="http://schemas.microsoft.com/office/word/2010/wordprocessingInk" xmlns:wne="http://schemas.microsoft.com/office/word/2006/wordml" xmlns:wps="http://schemas.microsoft.com/office/word/2010/wordprocessingShape" mc:Ignorable="w14 w15 wp14">
+<w:numbering xmlns:wpc="http://schemas.microsoft.com/office/word/2010/wordprocessingCanvas" xmlns:cx="http://schemas.microsoft.com/office/drawing/2014/chartex" xmlns:cx1="http://schemas.microsoft.com/office/drawing/2015/9/8/chartex" xmlns:cx2="http://schemas.microsoft.com/office/drawing/2015/10/21/chartex" xmlns:cx3="http://schemas.microsoft.com/office/drawing/2016/5/9/chartex" xmlns:cx4="http://schemas.microsoft.com/office/drawing/2016/5/10/chartex" xmlns:cx5="http://schemas.microsoft.com/office/drawing/2016/5/11/chartex" xmlns:cx6="http://schemas.microsoft.com/office/drawing/2016/5/12/chartex" xmlns:cx7="http://schemas.microsoft.com/office/drawing/2016/5/13/chartex" xmlns:cx8="http://schemas.microsoft.com/office/drawing/2016/5/14/chartex" xmlns:mc="http://schemas.openxmlformats.org/markup-compatibility/2006" xmlns:aink="http://schemas.microsoft.com/office/drawing/2016/ink" xmlns:am3d="http://schemas.microsoft.com/office/drawing/2017/model3d" xmlns:o="urn:schemas-microsoft-com:office:office" xmlns:r="http://schemas.openxmlformats.org/officeDocument/2006/relationships" xmlns:m="http://schemas.openxmlformats.org/officeDocument/2006/math" xmlns:v="urn:schemas-microsoft-com:vml" xmlns:wp14="http://schemas.microsoft.com/office/word/2010/wordprocessingDrawing" xmlns:wp="http://schemas.openxmlformats.org/drawingml/2006/wordprocessingDrawing" xmlns:w10="urn:schemas-microsoft-com:office:word" xmlns:w="http://schemas.openxmlformats.org/wordprocessingml/2006/main" xmlns:w14="http://schemas.microsoft.com/office/word/2010/wordml" xmlns:w15="http://schemas.microsoft.com/office/word/2012/wordml" xmlns:w16cid="http://schemas.microsoft.com/office/word/2016/wordml/cid" xmlns:w16se="http://schemas.microsoft.com/office/word/2015/wordml/symex" xmlns:wpg="http://schemas.microsoft.com/office/word/2010/wordprocessingGroup" xmlns:wpi="http://schemas.microsoft.com/office/word/2010/wordprocessingInk" xmlns:wne="http://schemas.microsoft.com/office/word/2006/wordml" xmlns:wps="http://schemas.microsoft.com/office/word/2010/wordprocessingShape" mc:Ignorable="w14 w15 w16se w16cid wp14">
   <w:abstractNum w:abstractNumId="0" w15:restartNumberingAfterBreak="0">
     <w:nsid w:val="1D9C1ADC"/>
     <w:multiLevelType w:val="hybridMultilevel"/>
@@ -2046,7 +1971,7 @@
 </file>
 
 <file path=word/styles.xml><?xml version="1.0" encoding="utf-8"?>
-<w:styles xmlns:mc="http://schemas.openxmlformats.org/markup-compatibility/2006" xmlns:r="http://schemas.openxmlformats.org/officeDocument/2006/relationships" xmlns:w="http://schemas.openxmlformats.org/wordprocessingml/2006/main" xmlns:w14="http://schemas.microsoft.com/office/word/2010/wordml" xmlns:w15="http://schemas.microsoft.com/office/word/2012/wordml" mc:Ignorable="w14 w15">
+<w:styles xmlns:mc="http://schemas.openxmlformats.org/markup-compatibility/2006" xmlns:r="http://schemas.openxmlformats.org/officeDocument/2006/relationships" xmlns:w="http://schemas.openxmlformats.org/wordprocessingml/2006/main" xmlns:w14="http://schemas.microsoft.com/office/word/2010/wordml" xmlns:w15="http://schemas.microsoft.com/office/word/2012/wordml" xmlns:w16cid="http://schemas.microsoft.com/office/word/2016/wordml/cid" xmlns:w16se="http://schemas.microsoft.com/office/word/2015/wordml/symex" mc:Ignorable="w14 w15 w16se w16cid">
   <w:docDefaults>
     <w:rPrDefault>
       <w:rPr>
@@ -2062,7 +1987,7 @@
       </w:pPr>
     </w:pPrDefault>
   </w:docDefaults>
-  <w:latentStyles w:defLockedState="0" w:defUIPriority="99" w:defSemiHidden="0" w:defUnhideWhenUsed="0" w:defQFormat="0" w:count="371">
+  <w:latentStyles w:defLockedState="0" w:defUIPriority="99" w:defSemiHidden="0" w:defUnhideWhenUsed="0" w:defQFormat="0" w:count="375">
     <w:lsdException w:name="Normal" w:uiPriority="0" w:qFormat="1"/>
     <w:lsdException w:name="heading 1" w:uiPriority="9" w:qFormat="1"/>
     <w:lsdException w:name="heading 2" w:semiHidden="1" w:uiPriority="9" w:unhideWhenUsed="1" w:qFormat="1"/>
@@ -2168,7 +2093,6 @@
     <w:lsdException w:name="HTML Sample" w:semiHidden="1" w:unhideWhenUsed="1"/>
     <w:lsdException w:name="HTML Typewriter" w:semiHidden="1" w:unhideWhenUsed="1"/>
     <w:lsdException w:name="HTML Variable" w:semiHidden="1" w:unhideWhenUsed="1"/>
-    <w:lsdException w:name="Normal Table" w:semiHidden="1" w:unhideWhenUsed="1"/>
     <w:lsdException w:name="annotation subject" w:semiHidden="1" w:unhideWhenUsed="1"/>
     <w:lsdException w:name="No List" w:semiHidden="1" w:unhideWhenUsed="1"/>
     <w:lsdException w:name="Outline List 1" w:semiHidden="1" w:unhideWhenUsed="1"/>
@@ -2212,10 +2136,8 @@
     <w:lsdException w:name="Table Elegant" w:semiHidden="1" w:unhideWhenUsed="1"/>
     <w:lsdException w:name="Table Professional" w:semiHidden="1" w:unhideWhenUsed="1"/>
     <w:lsdException w:name="Table Subtle 1" w:semiHidden="1" w:unhideWhenUsed="1"/>
-    <w:lsdException w:name="Table Subtle 2" w:semiHidden="1" w:unhideWhenUsed="1"/>
     <w:lsdException w:name="Table Web 1" w:semiHidden="1" w:unhideWhenUsed="1"/>
     <w:lsdException w:name="Table Web 2" w:semiHidden="1" w:unhideWhenUsed="1"/>
-    <w:lsdException w:name="Table Web 3" w:semiHidden="1" w:unhideWhenUsed="1"/>
     <w:lsdException w:name="Balloon Text" w:semiHidden="1" w:unhideWhenUsed="1"/>
     <w:lsdException w:name="Table Grid" w:uiPriority="39"/>
     <w:lsdException w:name="Table Theme" w:semiHidden="1" w:unhideWhenUsed="1"/>
@@ -2434,6 +2356,10 @@
     <w:lsdException w:name="List Table 5 Dark Accent 6" w:uiPriority="50"/>
     <w:lsdException w:name="List Table 6 Colorful Accent 6" w:uiPriority="51"/>
     <w:lsdException w:name="List Table 7 Colorful Accent 6" w:uiPriority="52"/>
+    <w:lsdException w:name="Mention" w:semiHidden="1" w:unhideWhenUsed="1"/>
+    <w:lsdException w:name="Smart Hyperlink" w:semiHidden="1" w:unhideWhenUsed="1"/>
+    <w:lsdException w:name="Hashtag" w:semiHidden="1" w:unhideWhenUsed="1"/>
+    <w:lsdException w:name="Unresolved Mention" w:semiHidden="1" w:unhideWhenUsed="1"/>
   </w:latentStyles>
   <w:style w:type="paragraph" w:default="1" w:styleId="Normal">
     <w:name w:val="Normal"/>

</xml_diff>